<commit_message>
modificcion de contrao de gerardo
</commit_message>
<xml_diff>
--- a/SM-ROOT/CONTRATOS/CONTRATO-INDIVIDUAL-DE-TRABAJO-GEPM.docx
+++ b/SM-ROOT/CONTRATOS/CONTRATO-INDIVIDUAL-DE-TRABAJO-GEPM.docx
@@ -59,8 +59,6 @@
         </w:rPr>
         <w:t>TRATO INDIVIDUAL DE TRABAJO QUE CELEBRA EL DIA 8 DE ENERO DEL 2019</w:t>
       </w:r>
-      <w:bookmarkStart w:id="0" w:name="_GoBack"/>
-      <w:bookmarkEnd w:id="0"/>
       <w:r>
         <w:rPr>
           <w:rFonts w:ascii="Times New Roman" w:eastAsia="Times New Roman" w:hAnsi="Times New Roman" w:cs="Times New Roman"/>
@@ -498,7 +496,7 @@
           <w:szCs w:val="27"/>
           <w:lang w:eastAsia="es-MX"/>
         </w:rPr>
-        <w:t>PROGRAMADOR</w:t>
+        <w:t>PROGRAM MANAGER</w:t>
       </w:r>
       <w:r>
         <w:rPr>
@@ -824,7 +822,7 @@
           <w:szCs w:val="27"/>
           <w:lang w:eastAsia="es-MX"/>
         </w:rPr>
-        <w:t>PROGRAMADOR</w:t>
+        <w:t>PROGRAM MANAGER</w:t>
       </w:r>
       <w:r>
         <w:rPr>
@@ -1585,16 +1583,36 @@
           <w:szCs w:val="27"/>
           <w:lang w:eastAsia="es-MX"/>
         </w:rPr>
-        <w:t xml:space="preserve">Project Manager                                                                             </w:t>
-      </w:r>
-      <w:r>
-        <w:rPr>
-          <w:rFonts w:ascii="Times New Roman" w:eastAsia="Times New Roman" w:hAnsi="Times New Roman" w:cs="Times New Roman"/>
-          <w:sz w:val="27"/>
-          <w:szCs w:val="27"/>
-          <w:lang w:eastAsia="es-MX"/>
-        </w:rPr>
-        <w:t xml:space="preserve">      Programador</w:t>
+        <w:t xml:space="preserve">Project Manager                                           </w:t>
+      </w:r>
+      <w:r>
+        <w:rPr>
+          <w:rFonts w:ascii="Times New Roman" w:eastAsia="Times New Roman" w:hAnsi="Times New Roman" w:cs="Times New Roman"/>
+          <w:sz w:val="27"/>
+          <w:szCs w:val="27"/>
+          <w:lang w:eastAsia="es-MX"/>
+        </w:rPr>
+        <w:t xml:space="preserve">      </w:t>
+      </w:r>
+      <w:bookmarkStart w:id="0" w:name="_GoBack"/>
+      <w:bookmarkEnd w:id="0"/>
+      <w:r>
+        <w:rPr>
+          <w:rFonts w:ascii="Times New Roman" w:eastAsia="Times New Roman" w:hAnsi="Times New Roman" w:cs="Times New Roman"/>
+          <w:sz w:val="27"/>
+          <w:szCs w:val="27"/>
+          <w:lang w:eastAsia="es-MX"/>
+        </w:rPr>
+        <w:t xml:space="preserve">  </w:t>
+      </w:r>
+      <w:r>
+        <w:rPr>
+          <w:rFonts w:ascii="Times New Roman" w:eastAsia="Times New Roman" w:hAnsi="Times New Roman" w:cs="Times New Roman"/>
+          <w:sz w:val="27"/>
+          <w:szCs w:val="27"/>
+          <w:lang w:eastAsia="es-MX"/>
+        </w:rPr>
+        <w:t xml:space="preserve">      Program manager</w:t>
       </w:r>
     </w:p>
     <w:p>
@@ -1800,7 +1818,7 @@
                     </wp:anchor>
                   </w:drawing>
                 </mc:Choice>
-                <mc:Fallback xmlns:cx="http://schemas.microsoft.com/office/drawing/2014/chartex" xmlns:w16se="http://schemas.microsoft.com/office/word/2015/wordml/symex">
+                <mc:Fallback xmlns:w16se="http://schemas.microsoft.com/office/word/2015/wordml/symex" xmlns:cx="http://schemas.microsoft.com/office/drawing/2014/chartex">
                   <w:pict>
                     <v:shapetype w14:anchorId="760632EE" id="_x0000_t114" coordsize="21600,21600" o:spt="114" path="m,20172v945,400,1887,628,2795,913c3587,21312,4342,21370,5060,21597v2037,,2567,-227,3095,-285c8722,21197,9325,20970,9855,20800v490,-228,945,-400,1472,-740c11817,19887,12347,19660,12875,19375v567,-228,1095,-513,1700,-740c15177,18462,15782,18122,16537,17950v718,-113,1398,-398,2228,-513c19635,17437,20577,17322,21597,17322l21597,,,xe">
                       <v:stroke joinstyle="miter"/>
@@ -1853,7 +1871,7 @@
                 <w:bCs/>
                 <w:noProof/>
               </w:rPr>
-              <w:t>3</w:t>
+              <w:t>2</w:t>
             </w:r>
             <w:r>
               <w:rPr>
@@ -2276,7 +2294,7 @@
             </wp:anchor>
           </w:drawing>
         </mc:Choice>
-        <mc:Fallback xmlns:cx="http://schemas.microsoft.com/office/drawing/2014/chartex" xmlns:w16se="http://schemas.microsoft.com/office/word/2015/wordml/symex">
+        <mc:Fallback xmlns:w16se="http://schemas.microsoft.com/office/word/2015/wordml/symex" xmlns:cx="http://schemas.microsoft.com/office/drawing/2014/chartex">
           <w:pict>
             <v:shapetype w14:anchorId="031E4512" id="_x0000_t114" coordsize="21600,21600" o:spt="114" path="m,20172v945,400,1887,628,2795,913c3587,21312,4342,21370,5060,21597v2037,,2567,-227,3095,-285c8722,21197,9325,20970,9855,20800v490,-228,945,-400,1472,-740c11817,19887,12347,19660,12875,19375v567,-228,1095,-513,1700,-740c15177,18462,15782,18122,16537,17950v718,-113,1398,-398,2228,-513c19635,17437,20577,17322,21597,17322l21597,,,xe">
               <v:stroke joinstyle="miter"/>

</xml_diff>